<commit_message>
Homework 3 Final Edit
</commit_message>
<xml_diff>
--- a/Group_Assignment_3/151003 Homework 3 Report.docx
+++ b/Group_Assignment_3/151003 Homework 3 Report.docx
@@ -95,7 +95,21 @@
         <w:rPr>
           <w:color w:val="2E74B5" w:themeColor="accent1" w:themeShade="BF"/>
         </w:rPr>
-        <w:t xml:space="preserve"> below shows our product network created in python using </w:t>
+        <w:t xml:space="preserve"> below shows our </w:t>
+      </w:r>
+      <w:proofErr w:type="gramStart"/>
+      <w:r>
+        <w:rPr>
+          <w:color w:val="2E74B5" w:themeColor="accent1" w:themeShade="BF"/>
+        </w:rPr>
+        <w:t>product</w:t>
+      </w:r>
+      <w:proofErr w:type="gramEnd"/>
+      <w:r>
+        <w:rPr>
+          <w:color w:val="2E74B5" w:themeColor="accent1" w:themeShade="BF"/>
+        </w:rPr>
+        <w:t xml:space="preserve"> network created in python using </w:t>
       </w:r>
       <w:proofErr w:type="spellStart"/>
       <w:r>
@@ -127,7 +141,25 @@
         <w:rPr>
           <w:color w:val="2E74B5" w:themeColor="accent1" w:themeShade="BF"/>
         </w:rPr>
-        <w:t>, for example you can see that people who mentioned both the BMW 7 Series and the Audi A6 always preferred the 7 Series as opposed to the A6</w:t>
+        <w:t>. F</w:t>
+      </w:r>
+      <w:r>
+        <w:rPr>
+          <w:color w:val="2E74B5" w:themeColor="accent1" w:themeShade="BF"/>
+        </w:rPr>
+        <w:t>or example</w:t>
+      </w:r>
+      <w:r>
+        <w:rPr>
+          <w:color w:val="2E74B5" w:themeColor="accent1" w:themeShade="BF"/>
+        </w:rPr>
+        <w:t>,</w:t>
+      </w:r>
+      <w:r>
+        <w:rPr>
+          <w:color w:val="2E74B5" w:themeColor="accent1" w:themeShade="BF"/>
+        </w:rPr>
+        <w:t xml:space="preserve"> you can see that people who mentioned both the BMW 7 Series and the Audi A6 always preferred the 7 Series as opposed to the A6</w:t>
       </w:r>
       <w:r>
         <w:rPr>
@@ -151,6 +183,7 @@
         <w:rPr>
           <w:noProof/>
           <w:color w:val="2E74B5" w:themeColor="accent1" w:themeShade="BF"/>
+          <w:lang w:eastAsia="zh-TW"/>
         </w:rPr>
         <w:drawing>
           <wp:inline distT="0" distB="0" distL="0" distR="0" wp14:anchorId="320A7228" wp14:editId="55CA4272">
@@ -219,14 +252,27 @@
       <w:r>
         <w:t xml:space="preserve">Figure </w:t>
       </w:r>
-      <w:fldSimple w:instr=" SEQ Figure \* ARABIC ">
-        <w:r>
-          <w:rPr>
-            <w:noProof/>
-          </w:rPr>
-          <w:t>1</w:t>
-        </w:r>
-      </w:fldSimple>
+      <w:r>
+        <w:fldChar w:fldCharType="begin"/>
+      </w:r>
+      <w:r>
+        <w:instrText xml:space="preserve"> SEQ Figure \* ARABIC </w:instrText>
+      </w:r>
+      <w:r>
+        <w:fldChar w:fldCharType="separate"/>
+      </w:r>
+      <w:r>
+        <w:rPr>
+          <w:noProof/>
+        </w:rPr>
+        <w:t>1</w:t>
+      </w:r>
+      <w:r>
+        <w:rPr>
+          <w:noProof/>
+        </w:rPr>
+        <w:fldChar w:fldCharType="end"/>
+      </w:r>
       <w:bookmarkEnd w:id="0"/>
       <w:r>
         <w:t>: Directed Product Network</w:t>
@@ -922,7 +968,31 @@
         <w:rPr>
           <w:color w:val="2E74B5" w:themeColor="accent1" w:themeShade="BF"/>
         </w:rPr>
-        <w:t xml:space="preserve"> PageRank function, only to find that our correlations were coming out terrible for the last part of this homework (part C) specifically for weighted page rank. To offset this we took it upon ourselves to write our own page rank calculation using linear alge</w:t>
+        <w:t xml:space="preserve"> PageRank function, only to find that our correlations were coming out terrible for the last part of this homework (part C)</w:t>
+      </w:r>
+      <w:r>
+        <w:rPr>
+          <w:color w:val="2E74B5" w:themeColor="accent1" w:themeShade="BF"/>
+        </w:rPr>
+        <w:t>,</w:t>
+      </w:r>
+      <w:r>
+        <w:rPr>
+          <w:color w:val="2E74B5" w:themeColor="accent1" w:themeShade="BF"/>
+        </w:rPr>
+        <w:t xml:space="preserve"> specifically for </w:t>
+      </w:r>
+      <w:r>
+        <w:rPr>
+          <w:color w:val="2E74B5" w:themeColor="accent1" w:themeShade="BF"/>
+        </w:rPr>
+        <w:t xml:space="preserve">the </w:t>
+      </w:r>
+      <w:r>
+        <w:rPr>
+          <w:color w:val="2E74B5" w:themeColor="accent1" w:themeShade="BF"/>
+        </w:rPr>
+        <w:t>weighted page rank. To offset this we took it upon ourselves to write our own page rank calculation using linear alge</w:t>
       </w:r>
       <w:r>
         <w:rPr>
@@ -1006,7 +1076,19 @@
         <w:rPr>
           <w:color w:val="2E74B5" w:themeColor="accent1" w:themeShade="BF"/>
         </w:rPr>
-        <w:t xml:space="preserve">until we reached convergence </w:t>
+        <w:t>until we reached convergence</w:t>
+      </w:r>
+      <w:r>
+        <w:rPr>
+          <w:color w:val="2E74B5" w:themeColor="accent1" w:themeShade="BF"/>
+        </w:rPr>
+        <w:t>,</w:t>
+      </w:r>
+      <w:r>
+        <w:rPr>
+          <w:color w:val="2E74B5" w:themeColor="accent1" w:themeShade="BF"/>
+        </w:rPr>
+        <w:t xml:space="preserve"> </w:t>
       </w:r>
       <w:r>
         <w:rPr>
@@ -1359,27 +1441,37 @@
         <w:rPr>
           <w:color w:val="2E74B5" w:themeColor="accent1" w:themeShade="BF"/>
         </w:rPr>
-        <w:t xml:space="preserve"> for the </w:t>
-      </w:r>
-      <w:proofErr w:type="gramStart"/>
-      <w:r>
-        <w:rPr>
-          <w:color w:val="2E74B5" w:themeColor="accent1" w:themeShade="BF"/>
-        </w:rPr>
-        <w:t>data</w:t>
-      </w:r>
-      <w:proofErr w:type="gramEnd"/>
-      <w:r>
-        <w:rPr>
-          <w:color w:val="2E74B5" w:themeColor="accent1" w:themeShade="BF"/>
-        </w:rPr>
-        <w:t xml:space="preserve"> from part A. For unweighted </w:t>
-      </w:r>
-      <w:r>
-        <w:rPr>
-          <w:color w:val="2E74B5" w:themeColor="accent1" w:themeShade="BF"/>
-        </w:rPr>
-        <w:t>we were getting nearly no correlation (0.006) however our work</w:t>
+        <w:t xml:space="preserve"> for the data from part A. For unweighted </w:t>
+      </w:r>
+      <w:r>
+        <w:rPr>
+          <w:color w:val="2E74B5" w:themeColor="accent1" w:themeShade="BF"/>
+        </w:rPr>
+        <w:t>we were getting nearly no correlation (0.006)</w:t>
+      </w:r>
+      <w:r>
+        <w:rPr>
+          <w:color w:val="2E74B5" w:themeColor="accent1" w:themeShade="BF"/>
+        </w:rPr>
+        <w:t>. H</w:t>
+      </w:r>
+      <w:r>
+        <w:rPr>
+          <w:color w:val="2E74B5" w:themeColor="accent1" w:themeShade="BF"/>
+        </w:rPr>
+        <w:t>owever</w:t>
+      </w:r>
+      <w:r>
+        <w:rPr>
+          <w:color w:val="2E74B5" w:themeColor="accent1" w:themeShade="BF"/>
+        </w:rPr>
+        <w:t>,</w:t>
+      </w:r>
+      <w:r>
+        <w:rPr>
+          <w:color w:val="2E74B5" w:themeColor="accent1" w:themeShade="BF"/>
+        </w:rPr>
+        <w:t xml:space="preserve"> our work</w:t>
       </w:r>
       <w:r>
         <w:rPr>
@@ -1409,7 +1501,31 @@
         <w:rPr>
           <w:color w:val="2E74B5" w:themeColor="accent1" w:themeShade="BF"/>
         </w:rPr>
-        <w:t xml:space="preserve">Clearly weighted PageRank is able to tell us more about # of cars sold. This makes sense because weighted page rank does not just count just the existence of a product comparison; but rather, it includes the importance of </w:t>
+        <w:t>Clearly weighted PageRank is able to tell us more about # of cars sold. This makes sense because weighted pag</w:t>
+      </w:r>
+      <w:r>
+        <w:rPr>
+          <w:color w:val="2E74B5" w:themeColor="accent1" w:themeShade="BF"/>
+        </w:rPr>
+        <w:t xml:space="preserve">e rank does not just count </w:t>
+      </w:r>
+      <w:r>
+        <w:rPr>
+          <w:color w:val="2E74B5" w:themeColor="accent1" w:themeShade="BF"/>
+        </w:rPr>
+        <w:t>the existen</w:t>
+      </w:r>
+      <w:r>
+        <w:rPr>
+          <w:color w:val="2E74B5" w:themeColor="accent1" w:themeShade="BF"/>
+        </w:rPr>
+        <w:t xml:space="preserve">ce of a product comparison; </w:t>
+      </w:r>
+      <w:r>
+        <w:rPr>
+          <w:color w:val="2E74B5" w:themeColor="accent1" w:themeShade="BF"/>
+        </w:rPr>
+        <w:t xml:space="preserve">rather, it includes the importance of </w:t>
       </w:r>
       <w:r>
         <w:rPr>
@@ -1489,7 +1605,19 @@
         <w:rPr>
           <w:color w:val="2E74B5" w:themeColor="accent1" w:themeShade="BF"/>
         </w:rPr>
-        <w:t>can see that in general our Weighted PageRank increases as Sales do.</w:t>
+        <w:t>can see that in general our Weighted PageRank increases as Sales do</w:t>
+      </w:r>
+      <w:r>
+        <w:rPr>
+          <w:color w:val="2E74B5" w:themeColor="accent1" w:themeShade="BF"/>
+        </w:rPr>
+        <w:t>es</w:t>
+      </w:r>
+      <w:r>
+        <w:rPr>
+          <w:color w:val="2E74B5" w:themeColor="accent1" w:themeShade="BF"/>
+        </w:rPr>
+        <w:t>.</w:t>
       </w:r>
     </w:p>
     <w:p>
@@ -1500,6 +1628,7 @@
       <w:r>
         <w:rPr>
           <w:noProof/>
+          <w:lang w:eastAsia="zh-TW"/>
         </w:rPr>
         <w:lastRenderedPageBreak/>
         <w:drawing>
@@ -1548,14 +1677,27 @@
       <w:r>
         <w:t xml:space="preserve">Figure </w:t>
       </w:r>
-      <w:fldSimple w:instr=" SEQ Figure \* ARABIC ">
-        <w:r>
-          <w:rPr>
-            <w:noProof/>
-          </w:rPr>
-          <w:t>2</w:t>
-        </w:r>
-      </w:fldSimple>
+      <w:r>
+        <w:fldChar w:fldCharType="begin"/>
+      </w:r>
+      <w:r>
+        <w:instrText xml:space="preserve"> SEQ Figure \* ARABIC </w:instrText>
+      </w:r>
+      <w:r>
+        <w:fldChar w:fldCharType="separate"/>
+      </w:r>
+      <w:r>
+        <w:rPr>
+          <w:noProof/>
+        </w:rPr>
+        <w:t>2</w:t>
+      </w:r>
+      <w:r>
+        <w:rPr>
+          <w:noProof/>
+        </w:rPr>
+        <w:fldChar w:fldCharType="end"/>
+      </w:r>
       <w:bookmarkEnd w:id="1"/>
       <w:r>
         <w:t>: Calculating Eigenvalues</w:t>
@@ -1569,6 +1711,7 @@
       <w:r>
         <w:rPr>
           <w:noProof/>
+          <w:lang w:eastAsia="zh-TW"/>
         </w:rPr>
         <w:drawing>
           <wp:inline distT="0" distB="0" distL="0" distR="0" wp14:anchorId="4963574C" wp14:editId="0318EB2F">
@@ -1621,14 +1764,27 @@
       <w:r>
         <w:t xml:space="preserve">Figure </w:t>
       </w:r>
-      <w:fldSimple w:instr=" SEQ Figure \* ARABIC ">
-        <w:r>
-          <w:rPr>
-            <w:noProof/>
-          </w:rPr>
-          <w:t>3</w:t>
-        </w:r>
-      </w:fldSimple>
+      <w:r>
+        <w:fldChar w:fldCharType="begin"/>
+      </w:r>
+      <w:r>
+        <w:instrText xml:space="preserve"> SEQ Figure \* ARABIC </w:instrText>
+      </w:r>
+      <w:r>
+        <w:fldChar w:fldCharType="separate"/>
+      </w:r>
+      <w:r>
+        <w:rPr>
+          <w:noProof/>
+        </w:rPr>
+        <w:t>3</w:t>
+      </w:r>
+      <w:r>
+        <w:rPr>
+          <w:noProof/>
+        </w:rPr>
+        <w:fldChar w:fldCharType="end"/>
+      </w:r>
       <w:bookmarkEnd w:id="2"/>
       <w:r>
         <w:t>: Correlations for Data from Part A</w:t>
@@ -1642,6 +1798,7 @@
       <w:r>
         <w:rPr>
           <w:noProof/>
+          <w:lang w:eastAsia="zh-TW"/>
         </w:rPr>
         <w:drawing>
           <wp:inline distT="0" distB="0" distL="0" distR="0" wp14:anchorId="6E03251D" wp14:editId="09B3CED7">
@@ -1694,14 +1851,27 @@
       <w:r>
         <w:t xml:space="preserve">Figure </w:t>
       </w:r>
-      <w:fldSimple w:instr=" SEQ Figure \* ARABIC ">
-        <w:r>
-          <w:rPr>
-            <w:noProof/>
-          </w:rPr>
-          <w:t>4</w:t>
-        </w:r>
-      </w:fldSimple>
+      <w:r>
+        <w:fldChar w:fldCharType="begin"/>
+      </w:r>
+      <w:r>
+        <w:instrText xml:space="preserve"> SEQ Figure \* ARABIC </w:instrText>
+      </w:r>
+      <w:r>
+        <w:fldChar w:fldCharType="separate"/>
+      </w:r>
+      <w:r>
+        <w:rPr>
+          <w:noProof/>
+        </w:rPr>
+        <w:t>4</w:t>
+      </w:r>
+      <w:r>
+        <w:rPr>
+          <w:noProof/>
+        </w:rPr>
+        <w:fldChar w:fldCharType="end"/>
+      </w:r>
       <w:bookmarkEnd w:id="3"/>
       <w:r>
         <w:t xml:space="preserve">: Equation for Weighted Page Rank, Source </w:t>
@@ -1723,6 +1893,7 @@
       <w:r>
         <w:rPr>
           <w:noProof/>
+          <w:lang w:eastAsia="zh-TW"/>
         </w:rPr>
         <w:drawing>
           <wp:inline distT="0" distB="0" distL="0" distR="0" wp14:anchorId="5212B78A" wp14:editId="33181422">
@@ -1775,14 +1946,27 @@
       <w:r>
         <w:t xml:space="preserve">Figure </w:t>
       </w:r>
-      <w:fldSimple w:instr=" SEQ Figure \* ARABIC ">
-        <w:r>
-          <w:rPr>
-            <w:noProof/>
-          </w:rPr>
-          <w:t>5</w:t>
-        </w:r>
-      </w:fldSimple>
+      <w:r>
+        <w:fldChar w:fldCharType="begin"/>
+      </w:r>
+      <w:r>
+        <w:instrText xml:space="preserve"> SEQ Figure \* ARABIC </w:instrText>
+      </w:r>
+      <w:r>
+        <w:fldChar w:fldCharType="separate"/>
+      </w:r>
+      <w:r>
+        <w:rPr>
+          <w:noProof/>
+        </w:rPr>
+        <w:t>5</w:t>
+      </w:r>
+      <w:r>
+        <w:rPr>
+          <w:noProof/>
+        </w:rPr>
+        <w:fldChar w:fldCharType="end"/>
+      </w:r>
       <w:bookmarkEnd w:id="4"/>
       <w:r>
         <w:t>: Equation for In Weight</w:t>
@@ -1799,6 +1983,7 @@
       <w:r>
         <w:rPr>
           <w:noProof/>
+          <w:lang w:eastAsia="zh-TW"/>
         </w:rPr>
         <w:drawing>
           <wp:inline distT="0" distB="0" distL="0" distR="0" wp14:anchorId="3DC91E84" wp14:editId="67A47056">
@@ -1851,14 +2036,27 @@
       <w:r>
         <w:t xml:space="preserve">Figure </w:t>
       </w:r>
-      <w:fldSimple w:instr=" SEQ Figure \* ARABIC ">
-        <w:r>
-          <w:rPr>
-            <w:noProof/>
-          </w:rPr>
-          <w:t>6</w:t>
-        </w:r>
-      </w:fldSimple>
+      <w:r>
+        <w:fldChar w:fldCharType="begin"/>
+      </w:r>
+      <w:r>
+        <w:instrText xml:space="preserve"> SEQ Figure \* ARABIC </w:instrText>
+      </w:r>
+      <w:r>
+        <w:fldChar w:fldCharType="separate"/>
+      </w:r>
+      <w:r>
+        <w:rPr>
+          <w:noProof/>
+        </w:rPr>
+        <w:t>6</w:t>
+      </w:r>
+      <w:r>
+        <w:rPr>
+          <w:noProof/>
+        </w:rPr>
+        <w:fldChar w:fldCharType="end"/>
+      </w:r>
       <w:bookmarkEnd w:id="5"/>
       <w:r>
         <w:t>: Equation for Out Weight</w:t>
@@ -1883,6 +2081,7 @@
       <w:r>
         <w:rPr>
           <w:noProof/>
+          <w:lang w:eastAsia="zh-TW"/>
         </w:rPr>
         <w:lastRenderedPageBreak/>
         <w:drawing>
@@ -1936,14 +2135,30 @@
       <w:r>
         <w:t xml:space="preserve">Figure </w:t>
       </w:r>
-      <w:fldSimple w:instr=" SEQ Figure \* ARABIC ">
-        <w:r>
-          <w:rPr>
-            <w:noProof/>
-          </w:rPr>
-          <w:t>7</w:t>
-        </w:r>
-      </w:fldSimple>
+      <w:r>
+        <w:fldChar w:fldCharType="begin"/>
+      </w:r>
+      <w:r>
+        <w:instrText xml:space="preserve"> SEQ Figure \* ARAB</w:instrText>
+      </w:r>
+      <w:r>
+        <w:instrText xml:space="preserve">IC </w:instrText>
+      </w:r>
+      <w:r>
+        <w:fldChar w:fldCharType="separate"/>
+      </w:r>
+      <w:r>
+        <w:rPr>
+          <w:noProof/>
+        </w:rPr>
+        <w:t>7</w:t>
+      </w:r>
+      <w:r>
+        <w:rPr>
+          <w:noProof/>
+        </w:rPr>
+        <w:fldChar w:fldCharType="end"/>
+      </w:r>
       <w:bookmarkEnd w:id="6"/>
       <w:r>
         <w:t>: Summary of Ranks (Part A Sentiment)</w:t>
@@ -2032,7 +2247,19 @@
         <w:rPr>
           <w:color w:val="2E74B5" w:themeColor="accent1" w:themeShade="BF"/>
         </w:rPr>
-        <w:t xml:space="preserve">”, “ES”, and “ES330” all referred to the “ES” model. We standardized across all the posts, again to make sure we captured as many of the relevant sentiments as possible. After standardizing, we searched for across all tokens for our models and pulled two tokens before and after, for a total of five words (two tokens before, the model token, two tokens after) per mention of each model. We found two to keep enough detail without crossing too much into another model’s territory, as it would be very difficult to disentangle sentiments across two models. </w:t>
+        <w:t>”, “ES”, and “ES330” all referred to the “ES” model. We standardized across all the posts, again to make sure we captured as many of the relevant sentiments as possible. After</w:t>
+      </w:r>
+      <w:r>
+        <w:rPr>
+          <w:color w:val="2E74B5" w:themeColor="accent1" w:themeShade="BF"/>
+        </w:rPr>
+        <w:t xml:space="preserve"> standardizing, we searched </w:t>
+      </w:r>
+      <w:r>
+        <w:rPr>
+          <w:color w:val="2E74B5" w:themeColor="accent1" w:themeShade="BF"/>
+        </w:rPr>
+        <w:t xml:space="preserve">across all tokens for our models and pulled two tokens before and after, for a total of five words (two tokens before, the model token, two tokens after) per mention of each model. We found two to keep enough detail without crossing too much into another model’s territory, as it would be very difficult to disentangle sentiments across two models. </w:t>
       </w:r>
     </w:p>
     <w:p>
@@ -2045,14 +2272,74 @@
         <w:rPr>
           <w:color w:val="2E74B5" w:themeColor="accent1" w:themeShade="BF"/>
         </w:rPr>
-        <w:t xml:space="preserve">Our last task was to determine sentiment. We used a sentiment analyzer on each set of five relevant words we pulled to determine sentiment across that set; this sentiment was used for that model for that review. In the case where a model was mentioned multiple times in the same review, we added </w:t>
+        <w:t xml:space="preserve">Our last task was to determine sentiment. We used a sentiment analyzer on each set </w:t>
+      </w:r>
+      <w:r>
+        <w:rPr>
+          <w:color w:val="2E74B5" w:themeColor="accent1" w:themeShade="BF"/>
+        </w:rPr>
+        <w:t>of five relevant words</w:t>
+      </w:r>
+      <w:r>
+        <w:rPr>
+          <w:color w:val="2E74B5" w:themeColor="accent1" w:themeShade="BF"/>
+        </w:rPr>
+        <w:t xml:space="preserve"> to dete</w:t>
+      </w:r>
+      <w:r>
+        <w:rPr>
+          <w:color w:val="2E74B5" w:themeColor="accent1" w:themeShade="BF"/>
+        </w:rPr>
+        <w:t>rmine sentiment across that set. T</w:t>
+      </w:r>
+      <w:r>
+        <w:rPr>
+          <w:color w:val="2E74B5" w:themeColor="accent1" w:themeShade="BF"/>
+        </w:rPr>
+        <w:t xml:space="preserve">his sentiment was </w:t>
+      </w:r>
+      <w:r>
+        <w:rPr>
+          <w:color w:val="2E74B5" w:themeColor="accent1" w:themeShade="BF"/>
+        </w:rPr>
+        <w:t xml:space="preserve">then </w:t>
+      </w:r>
+      <w:r>
+        <w:rPr>
+          <w:color w:val="2E74B5" w:themeColor="accent1" w:themeShade="BF"/>
+        </w:rPr>
+        <w:t>used for that model for that review. In the case where a model was mentioned multiple ti</w:t>
+      </w:r>
+      <w:r>
+        <w:rPr>
+          <w:color w:val="2E74B5" w:themeColor="accent1" w:themeShade="BF"/>
+        </w:rPr>
+        <w:t>mes in the same review, we appended</w:t>
+      </w:r>
+      <w:r>
+        <w:rPr>
+          <w:color w:val="2E74B5" w:themeColor="accent1" w:themeShade="BF"/>
+        </w:rPr>
+        <w:t xml:space="preserve"> </w:t>
+      </w:r>
+      <w:r>
+        <w:rPr>
+          <w:color w:val="2E74B5" w:themeColor="accent1" w:themeShade="BF"/>
+        </w:rPr>
+        <w:t xml:space="preserve">the </w:t>
       </w:r>
       <w:r>
         <w:rPr>
           <w:color w:val="2E74B5" w:themeColor="accent1" w:themeShade="BF"/>
         </w:rPr>
         <w:lastRenderedPageBreak/>
-        <w:t xml:space="preserve">sentiments: We assumed that people who discussed a particular model many times in the same review felt very strongly about it. </w:t>
+        <w:t>sentiments; w</w:t>
+      </w:r>
+      <w:r>
+        <w:rPr>
+          <w:color w:val="2E74B5" w:themeColor="accent1" w:themeShade="BF"/>
+        </w:rPr>
+        <w:t xml:space="preserve">e assumed that people who discussed a particular model many times in the same review felt very strongly about it. </w:t>
       </w:r>
     </w:p>
     <w:p>
@@ -2103,6 +2390,12 @@
         <w:rPr>
           <w:color w:val="2E74B5" w:themeColor="accent1" w:themeShade="BF"/>
         </w:rPr>
+        <w:t xml:space="preserve">in </w:t>
+      </w:r>
+      <w:r>
+        <w:rPr>
+          <w:color w:val="2E74B5" w:themeColor="accent1" w:themeShade="BF"/>
+        </w:rPr>
         <w:fldChar w:fldCharType="begin"/>
       </w:r>
       <w:r>
@@ -2115,17 +2408,17 @@
         <w:rPr>
           <w:color w:val="2E74B5" w:themeColor="accent1" w:themeShade="BF"/>
         </w:rPr>
-      </w:r>
-      <w:r>
-        <w:rPr>
-          <w:color w:val="2E74B5" w:themeColor="accent1" w:themeShade="BF"/>
-        </w:rPr>
         <w:instrText xml:space="preserve"> \* MERGEFORMAT </w:instrText>
       </w:r>
       <w:r>
         <w:rPr>
           <w:color w:val="2E74B5" w:themeColor="accent1" w:themeShade="BF"/>
         </w:rPr>
+      </w:r>
+      <w:r>
+        <w:rPr>
+          <w:color w:val="2E74B5" w:themeColor="accent1" w:themeShade="BF"/>
+        </w:rPr>
         <w:fldChar w:fldCharType="separate"/>
       </w:r>
       <w:r>
@@ -2181,17 +2474,17 @@
         <w:rPr>
           <w:color w:val="2E74B5" w:themeColor="accent1" w:themeShade="BF"/>
         </w:rPr>
-      </w:r>
-      <w:r>
-        <w:rPr>
-          <w:color w:val="2E74B5" w:themeColor="accent1" w:themeShade="BF"/>
-        </w:rPr>
         <w:instrText xml:space="preserve"> \* MERGEFORMAT </w:instrText>
       </w:r>
       <w:r>
         <w:rPr>
           <w:color w:val="2E74B5" w:themeColor="accent1" w:themeShade="BF"/>
         </w:rPr>
+      </w:r>
+      <w:r>
+        <w:rPr>
+          <w:color w:val="2E74B5" w:themeColor="accent1" w:themeShade="BF"/>
+        </w:rPr>
         <w:fldChar w:fldCharType="separate"/>
       </w:r>
       <w:r>
@@ -2277,17 +2570,17 @@
         <w:rPr>
           <w:color w:val="2E74B5" w:themeColor="accent1" w:themeShade="BF"/>
         </w:rPr>
-      </w:r>
-      <w:r>
-        <w:rPr>
-          <w:color w:val="2E74B5" w:themeColor="accent1" w:themeShade="BF"/>
-        </w:rPr>
         <w:instrText xml:space="preserve"> \* MERGEFORMAT </w:instrText>
       </w:r>
       <w:r>
         <w:rPr>
           <w:color w:val="2E74B5" w:themeColor="accent1" w:themeShade="BF"/>
         </w:rPr>
+      </w:r>
+      <w:r>
+        <w:rPr>
+          <w:color w:val="2E74B5" w:themeColor="accent1" w:themeShade="BF"/>
+        </w:rPr>
         <w:fldChar w:fldCharType="separate"/>
       </w:r>
       <w:r>
@@ -2308,6 +2601,61 @@
           <w:color w:val="2E74B5" w:themeColor="accent1" w:themeShade="BF"/>
         </w:rPr>
         <w:fldChar w:fldCharType="end"/>
+      </w:r>
+      <w:r>
+        <w:rPr>
+          <w:color w:val="2E74B5" w:themeColor="accent1" w:themeShade="BF"/>
+        </w:rPr>
+        <w:t xml:space="preserve"> that </w:t>
+      </w:r>
+      <w:r>
+        <w:rPr>
+          <w:color w:val="2E74B5" w:themeColor="accent1" w:themeShade="BF"/>
+        </w:rPr>
+        <w:t>there is only one node pointing to it, 7 Series. While XJ does not appear to be a very important node on its own, 7 Series is actually quite an important node and thus increases the PageRank of XJ because of it.</w:t>
+      </w:r>
+      <w:r>
+        <w:rPr>
+          <w:color w:val="2E74B5" w:themeColor="accent1" w:themeShade="BF"/>
+        </w:rPr>
+        <w:t xml:space="preserve"> For unweighted PageRank we get a pretty good correlation with this method, </w:t>
+      </w:r>
+      <w:r>
+        <w:rPr>
+          <w:color w:val="2E74B5" w:themeColor="accent1" w:themeShade="BF"/>
+        </w:rPr>
+        <w:t>most likely</w:t>
+      </w:r>
+      <w:r>
+        <w:rPr>
+          <w:color w:val="2E74B5" w:themeColor="accent1" w:themeShade="BF"/>
+        </w:rPr>
+        <w:t xml:space="preserve"> due to the lack of references between nodes. In our previous example we had a lot of connections between nodes, so many that unweighted PageRank might become useless since it factors in only the </w:t>
+      </w:r>
+      <w:r>
+        <w:rPr>
+          <w:color w:val="2E74B5" w:themeColor="accent1" w:themeShade="BF"/>
+        </w:rPr>
+        <w:t>existence of the relationship.</w:t>
+      </w:r>
+    </w:p>
+    <w:p>
+      <w:pPr>
+        <w:rPr>
+          <w:color w:val="2E74B5" w:themeColor="accent1" w:themeShade="BF"/>
+        </w:rPr>
+      </w:pPr>
+      <w:r>
+        <w:rPr>
+          <w:color w:val="2E74B5" w:themeColor="accent1" w:themeShade="BF"/>
+        </w:rPr>
+        <w:t>In any case, our weighted PageRank does in fact have a high correlation</w:t>
+      </w:r>
+      <w:r>
+        <w:rPr>
+          <w:color w:val="2E74B5" w:themeColor="accent1" w:themeShade="BF"/>
+        </w:rPr>
+        <w:t xml:space="preserve"> (and significant p-value)</w:t>
       </w:r>
       <w:bookmarkStart w:id="7" w:name="_GoBack"/>
       <w:bookmarkEnd w:id="7"/>
@@ -2315,32 +2663,7 @@
         <w:rPr>
           <w:color w:val="2E74B5" w:themeColor="accent1" w:themeShade="BF"/>
         </w:rPr>
-        <w:t xml:space="preserve"> that </w:t>
-      </w:r>
-      <w:r>
-        <w:rPr>
-          <w:color w:val="2E74B5" w:themeColor="accent1" w:themeShade="BF"/>
-        </w:rPr>
-        <w:t>there is only one node pointing to it, 7 Series. While XJ does not appear to be a very important node on its own, 7 Series is actually quite an important node and thus increases the PageRank of XJ because of it.</w:t>
-      </w:r>
-      <w:r>
-        <w:rPr>
-          <w:color w:val="2E74B5" w:themeColor="accent1" w:themeShade="BF"/>
-        </w:rPr>
-        <w:t xml:space="preserve"> For unweighted PageRank we get a pretty good correlation with this method, this might be due to the lack of references between nodes. In our previous example we had a lot of connections between nodes, so many that unweighted PageRank might become useless since it factors in only the yes/no that the relationship exists. </w:t>
-      </w:r>
-    </w:p>
-    <w:p>
-      <w:pPr>
-        <w:rPr>
-          <w:color w:val="2E74B5" w:themeColor="accent1" w:themeShade="BF"/>
-        </w:rPr>
-      </w:pPr>
-      <w:r>
-        <w:rPr>
-          <w:color w:val="2E74B5" w:themeColor="accent1" w:themeShade="BF"/>
-        </w:rPr>
-        <w:t>In any case, our weighted PageRank does in fact have a high correlation, just opposite from what we would expect. So there is some predictive power in this automated sentiment extraction and PageRank calculation. In fact it seems to have a higher correlation than the manual review.</w:t>
+        <w:t>, just opposite from what we would expect. So there is some predictive power in this automated sentiment extraction and PageRank calculation. In fact it seems to have a higher correlation than the manual review.</w:t>
       </w:r>
     </w:p>
     <w:p>
@@ -2352,6 +2675,7 @@
         <w:rPr>
           <w:noProof/>
           <w:color w:val="2E74B5" w:themeColor="accent1" w:themeShade="BF"/>
+          <w:lang w:eastAsia="zh-TW"/>
         </w:rPr>
         <w:drawing>
           <wp:inline distT="0" distB="0" distL="0" distR="0" wp14:anchorId="0F980502" wp14:editId="5604E177">
@@ -2420,14 +2744,27 @@
       <w:r>
         <w:t xml:space="preserve">Figure </w:t>
       </w:r>
-      <w:fldSimple w:instr=" SEQ Figure \* ARABIC ">
-        <w:r>
-          <w:rPr>
-            <w:noProof/>
-          </w:rPr>
-          <w:t>8</w:t>
-        </w:r>
-      </w:fldSimple>
+      <w:r>
+        <w:fldChar w:fldCharType="begin"/>
+      </w:r>
+      <w:r>
+        <w:instrText xml:space="preserve"> SEQ Figure \* ARABIC </w:instrText>
+      </w:r>
+      <w:r>
+        <w:fldChar w:fldCharType="separate"/>
+      </w:r>
+      <w:r>
+        <w:rPr>
+          <w:noProof/>
+        </w:rPr>
+        <w:t>8</w:t>
+      </w:r>
+      <w:r>
+        <w:rPr>
+          <w:noProof/>
+        </w:rPr>
+        <w:fldChar w:fldCharType="end"/>
+      </w:r>
       <w:bookmarkEnd w:id="8"/>
       <w:r>
         <w:t>: Directed Product Network (Part C)</w:t>
@@ -2441,6 +2778,7 @@
       <w:r>
         <w:rPr>
           <w:noProof/>
+          <w:lang w:eastAsia="zh-TW"/>
         </w:rPr>
         <w:drawing>
           <wp:inline distT="0" distB="0" distL="0" distR="0" wp14:anchorId="144A6481" wp14:editId="04FE6D47">
@@ -2496,14 +2834,27 @@
       <w:r>
         <w:t xml:space="preserve">Figure </w:t>
       </w:r>
-      <w:fldSimple w:instr=" SEQ Figure \* ARABIC ">
-        <w:r>
-          <w:rPr>
-            <w:noProof/>
-          </w:rPr>
-          <w:t>9</w:t>
-        </w:r>
-      </w:fldSimple>
+      <w:r>
+        <w:fldChar w:fldCharType="begin"/>
+      </w:r>
+      <w:r>
+        <w:instrText xml:space="preserve"> SEQ Figure \* ARABIC </w:instrText>
+      </w:r>
+      <w:r>
+        <w:fldChar w:fldCharType="separate"/>
+      </w:r>
+      <w:r>
+        <w:rPr>
+          <w:noProof/>
+        </w:rPr>
+        <w:t>9</w:t>
+      </w:r>
+      <w:r>
+        <w:rPr>
+          <w:noProof/>
+        </w:rPr>
+        <w:fldChar w:fldCharType="end"/>
+      </w:r>
       <w:bookmarkEnd w:id="9"/>
       <w:r>
         <w:t>: Correlations for Data from Part C</w:t>
@@ -2517,6 +2868,7 @@
       <w:r>
         <w:rPr>
           <w:noProof/>
+          <w:lang w:eastAsia="zh-TW"/>
         </w:rPr>
         <w:lastRenderedPageBreak/>
         <w:drawing>
@@ -2573,14 +2925,27 @@
       <w:r>
         <w:t xml:space="preserve">Figure </w:t>
       </w:r>
-      <w:fldSimple w:instr=" SEQ Figure \* ARABIC ">
-        <w:r>
-          <w:rPr>
-            <w:noProof/>
-          </w:rPr>
-          <w:t>10</w:t>
-        </w:r>
-      </w:fldSimple>
+      <w:r>
+        <w:fldChar w:fldCharType="begin"/>
+      </w:r>
+      <w:r>
+        <w:instrText xml:space="preserve"> SEQ Figure \* ARABIC </w:instrText>
+      </w:r>
+      <w:r>
+        <w:fldChar w:fldCharType="separate"/>
+      </w:r>
+      <w:r>
+        <w:rPr>
+          <w:noProof/>
+        </w:rPr>
+        <w:t>10</w:t>
+      </w:r>
+      <w:r>
+        <w:rPr>
+          <w:noProof/>
+        </w:rPr>
+        <w:fldChar w:fldCharType="end"/>
+      </w:r>
       <w:bookmarkEnd w:id="10"/>
       <w:r>
         <w:t>: Summary of Ranks (Part C Sentiments)</w:t>
@@ -3504,7 +3869,7 @@
 </file>
 
 <file path=customXml/itemProps1.xml><?xml version="1.0" encoding="utf-8"?>
-<ds:datastoreItem xmlns:ds="http://schemas.openxmlformats.org/officeDocument/2006/customXml" ds:itemID="{871E8C95-5306-4C14-8FA3-E20A24781D16}">
+<ds:datastoreItem xmlns:ds="http://schemas.openxmlformats.org/officeDocument/2006/customXml" ds:itemID="{B15A1BEB-EFD7-4C68-92BB-72760B5704B1}">
   <ds:schemaRefs>
     <ds:schemaRef ds:uri="http://schemas.openxmlformats.org/officeDocument/2006/bibliography"/>
   </ds:schemaRefs>

</xml_diff>